<commit_message>
docs(prog/lab1): 📝 update report
</commit_message>
<xml_diff>
--- a/Programming/Lab1/Программирование ЛР1 P3107 Рязанов.docx
+++ b/Programming/Lab1/Программирование ЛР1 P3107 Рязанов.docx
@@ -977,7 +977,16 @@
             <w:sz w:val="28"/>
             <w:szCs w:val="28"/>
           </w:rPr>
-          <w:t>GitHub</w:t>
+          <w:t>GitHu</w:t>
+        </w:r>
+        <w:r>
+          <w:rPr>
+            <w:rStyle w:val="a3"/>
+            <w:rFonts w:ascii="Times New Roman" w:hAnsi="Times New Roman" w:cs="Times New Roman"/>
+            <w:sz w:val="28"/>
+            <w:szCs w:val="28"/>
+          </w:rPr>
+          <w:t>b</w:t>
         </w:r>
       </w:hyperlink>
     </w:p>

</xml_diff>